<commit_message>
ny aktivering digisos fil
</commit_message>
<xml_diff>
--- a/static/Aktivering_av_Digisos_for_manuell_nedlasting_via_svarInn.docx
+++ b/static/Aktivering_av_Digisos_for_manuell_nedlasting_via_svarInn.docx
@@ -2137,10 +2137,10 @@
       </w:r>
       <w:r>
         <w:drawing>
-          <wp:inline wp14:editId="482B6BDF" wp14:anchorId="1187A38A">
+          <wp:inline wp14:editId="19037542" wp14:anchorId="1187A38A">
             <wp:extent cx="5760720" cy="4939031"/>
             <wp:effectExtent l="0" t="0" r="0" b="0"/>
-            <wp:docPr id="589538576" name="Bilde 1" title=""/>
+            <wp:docPr id="1360947908" name="Bilde 1" title=""/>
             <wp:cNvGraphicFramePr>
               <a:graphicFrameLocks noChangeAspect="1"/>
             </wp:cNvGraphicFramePr>
@@ -2152,7 +2152,7 @@
                     <pic:cNvPicPr/>
                   </pic:nvPicPr>
                   <pic:blipFill>
-                    <a:blip r:embed="R48eb2faf8c204ceb">
+                    <a:blip r:embed="R92e2fdfcaf424fad">
                       <a:extLst xmlns:a="http://schemas.openxmlformats.org/drawingml/2006/main">
                         <a:ext uri="{28A0092B-C50C-407E-A947-70E740481C1C}">
                           <a14:useLocalDpi xmlns:a14="http://schemas.microsoft.com/office/drawing/2010/main" val="0"/>
@@ -2508,11 +2508,229 @@
       <w:r>
         <w:rPr>
           <w:rFonts w:ascii="Arial" w:hAnsi="Arial" w:eastAsia="Times New Roman" w:cs="Arial"/>
-          <w:color w:val="000000" w:themeColor="text1"/>
+          <w:color w:val="000000" w:themeColor="text1" w:themeTint="FF" w:themeShade="FF"/>
           <w:lang w:eastAsia="nb-NO"/>
         </w:rPr>
         <w:t>sette forsendelse manuelt mottak</w:t>
       </w:r>
+    </w:p>
+    <w:p>
+      <w:pPr>
+        <w:pStyle w:val="Normal"/>
+        <w:spacing w:after="0" w:line="240" w:lineRule="auto"/>
+        <w:ind w:left="0"/>
+        <w:rPr>
+          <w:rFonts w:ascii="Arial" w:hAnsi="Arial" w:eastAsia="Times New Roman" w:cs="Arial"/>
+          <w:color w:val="000000" w:themeColor="text1" w:themeTint="FF" w:themeShade="FF"/>
+          <w:lang w:eastAsia="nb-NO"/>
+        </w:rPr>
+      </w:pPr>
+    </w:p>
+    <w:p>
+      <w:pPr>
+        <w:pStyle w:val="Normal"/>
+        <w:spacing w:after="0" w:line="240" w:lineRule="auto"/>
+        <w:ind w:left="0"/>
+        <w:rPr>
+          <w:rFonts w:ascii="Arial" w:hAnsi="Arial" w:eastAsia="Times New Roman" w:cs="Arial"/>
+          <w:color w:val="000000" w:themeColor="text1" w:themeTint="FF" w:themeShade="FF"/>
+          <w:lang w:eastAsia="nb-NO"/>
+        </w:rPr>
+      </w:pPr>
+      <w:proofErr w:type="spellStart"/>
+      <w:r>
+        <w:rPr>
+          <w:rFonts w:ascii="Arial" w:hAnsi="Arial" w:eastAsia="Times New Roman" w:cs="Arial"/>
+          <w:color w:val="000000" w:themeColor="text1" w:themeTint="FF" w:themeShade="FF"/>
+          <w:lang w:eastAsia="nb-NO"/>
+        </w:rPr>
+        <w:t>Zip</w:t>
+      </w:r>
+      <w:proofErr w:type="spellEnd"/>
+      <w:r>
+        <w:rPr>
+          <w:rFonts w:ascii="Arial" w:hAnsi="Arial" w:eastAsia="Times New Roman" w:cs="Arial"/>
+          <w:color w:val="000000" w:themeColor="text1" w:themeTint="FF" w:themeShade="FF"/>
+          <w:lang w:eastAsia="nb-NO"/>
+        </w:rPr>
+        <w:t xml:space="preserve"> filen inneholder soknad.</w:t>
+      </w:r>
+      <w:proofErr w:type="spellStart"/>
+      <w:r>
+        <w:rPr>
+          <w:rFonts w:ascii="Arial" w:hAnsi="Arial" w:eastAsia="Times New Roman" w:cs="Arial"/>
+          <w:color w:val="000000" w:themeColor="text1" w:themeTint="FF" w:themeShade="FF"/>
+          <w:lang w:eastAsia="nb-NO"/>
+        </w:rPr>
+        <w:t>pdf</w:t>
+      </w:r>
+      <w:proofErr w:type="spellEnd"/>
+      <w:r>
+        <w:rPr>
+          <w:rFonts w:ascii="Arial" w:hAnsi="Arial" w:eastAsia="Times New Roman" w:cs="Arial"/>
+          <w:color w:val="000000" w:themeColor="text1" w:themeTint="FF" w:themeShade="FF"/>
+          <w:lang w:eastAsia="nb-NO"/>
+        </w:rPr>
+        <w:t xml:space="preserve"> (sjølve søknaden) </w:t>
+      </w:r>
+      <w:r>
+        <w:rPr>
+          <w:rFonts w:ascii="Arial" w:hAnsi="Arial" w:eastAsia="Times New Roman" w:cs="Arial"/>
+          <w:color w:val="000000" w:themeColor="text1" w:themeTint="FF" w:themeShade="FF"/>
+          <w:lang w:eastAsia="nb-NO"/>
+        </w:rPr>
+        <w:t>og Soknad-j</w:t>
+      </w:r>
+      <w:r>
+        <w:rPr>
+          <w:rFonts w:ascii="Arial" w:hAnsi="Arial" w:eastAsia="Times New Roman" w:cs="Arial"/>
+          <w:color w:val="000000" w:themeColor="text1" w:themeTint="FF" w:themeShade="FF"/>
+          <w:lang w:eastAsia="nb-NO"/>
+        </w:rPr>
+        <w:t>uridisk.</w:t>
+      </w:r>
+      <w:proofErr w:type="spellStart"/>
+      <w:r>
+        <w:rPr>
+          <w:rFonts w:ascii="Arial" w:hAnsi="Arial" w:eastAsia="Times New Roman" w:cs="Arial"/>
+          <w:color w:val="000000" w:themeColor="text1" w:themeTint="FF" w:themeShade="FF"/>
+          <w:lang w:eastAsia="nb-NO"/>
+        </w:rPr>
+        <w:t>pdf</w:t>
+      </w:r>
+      <w:proofErr w:type="spellEnd"/>
+      <w:r>
+        <w:rPr>
+          <w:rFonts w:ascii="Arial" w:hAnsi="Arial" w:eastAsia="Times New Roman" w:cs="Arial"/>
+          <w:color w:val="000000" w:themeColor="text1" w:themeTint="FF" w:themeShade="FF"/>
+          <w:lang w:eastAsia="nb-NO"/>
+        </w:rPr>
+        <w:t xml:space="preserve"> samt </w:t>
+      </w:r>
+      <w:r>
+        <w:rPr>
+          <w:rFonts w:ascii="Arial" w:hAnsi="Arial" w:eastAsia="Times New Roman" w:cs="Arial"/>
+          <w:color w:val="000000" w:themeColor="text1" w:themeTint="FF" w:themeShade="FF"/>
+          <w:lang w:eastAsia="nb-NO"/>
+        </w:rPr>
+        <w:t xml:space="preserve">filer </w:t>
+      </w:r>
+      <w:r>
+        <w:rPr>
+          <w:rFonts w:ascii="Arial" w:hAnsi="Arial" w:eastAsia="Times New Roman" w:cs="Arial"/>
+          <w:color w:val="000000" w:themeColor="text1" w:themeTint="FF" w:themeShade="FF"/>
+          <w:lang w:eastAsia="nb-NO"/>
+        </w:rPr>
+        <w:t xml:space="preserve">som </w:t>
+      </w:r>
+      <w:r>
+        <w:rPr>
+          <w:rFonts w:ascii="Arial" w:hAnsi="Arial" w:eastAsia="Times New Roman" w:cs="Arial"/>
+          <w:color w:val="000000" w:themeColor="text1" w:themeTint="FF" w:themeShade="FF"/>
+          <w:lang w:eastAsia="nb-NO"/>
+        </w:rPr>
+        <w:t xml:space="preserve">brukes for maskinell import og an ignoreres: </w:t>
+      </w:r>
+      <w:proofErr w:type="spellStart"/>
+      <w:r>
+        <w:rPr>
+          <w:rFonts w:ascii="Arial" w:hAnsi="Arial" w:eastAsia="Times New Roman" w:cs="Arial"/>
+          <w:color w:val="000000" w:themeColor="text1" w:themeTint="FF" w:themeShade="FF"/>
+          <w:lang w:eastAsia="nb-NO"/>
+        </w:rPr>
+        <w:t>forsendelseMetadata</w:t>
+      </w:r>
+      <w:proofErr w:type="spellEnd"/>
+      <w:r>
+        <w:rPr>
+          <w:rFonts w:ascii="Arial" w:hAnsi="Arial" w:eastAsia="Times New Roman" w:cs="Arial"/>
+          <w:color w:val="000000" w:themeColor="text1" w:themeTint="FF" w:themeShade="FF"/>
+          <w:lang w:eastAsia="nb-NO"/>
+        </w:rPr>
+        <w:t>.</w:t>
+      </w:r>
+      <w:proofErr w:type="spellStart"/>
+      <w:r>
+        <w:rPr>
+          <w:rFonts w:ascii="Arial" w:hAnsi="Arial" w:eastAsia="Times New Roman" w:cs="Arial"/>
+          <w:color w:val="000000" w:themeColor="text1" w:themeTint="FF" w:themeShade="FF"/>
+          <w:lang w:eastAsia="nb-NO"/>
+        </w:rPr>
+        <w:t>json</w:t>
+      </w:r>
+      <w:proofErr w:type="spellEnd"/>
+      <w:r>
+        <w:rPr>
+          <w:rFonts w:ascii="Arial" w:hAnsi="Arial" w:eastAsia="Times New Roman" w:cs="Arial"/>
+          <w:color w:val="000000" w:themeColor="text1" w:themeTint="FF" w:themeShade="FF"/>
+          <w:lang w:eastAsia="nb-NO"/>
+        </w:rPr>
+        <w:t xml:space="preserve">, </w:t>
+      </w:r>
+      <w:proofErr w:type="spellStart"/>
+      <w:r>
+        <w:rPr>
+          <w:rFonts w:ascii="Arial" w:hAnsi="Arial" w:eastAsia="Times New Roman" w:cs="Arial"/>
+          <w:color w:val="000000" w:themeColor="text1" w:themeTint="FF" w:themeShade="FF"/>
+          <w:lang w:eastAsia="nb-NO"/>
+        </w:rPr>
+        <w:t>soknad.json</w:t>
+      </w:r>
+      <w:proofErr w:type="spellEnd"/>
+      <w:r>
+        <w:rPr>
+          <w:rFonts w:ascii="Arial" w:hAnsi="Arial" w:eastAsia="Times New Roman" w:cs="Arial"/>
+          <w:color w:val="000000" w:themeColor="text1" w:themeTint="FF" w:themeShade="FF"/>
+          <w:lang w:eastAsia="nb-NO"/>
+        </w:rPr>
+        <w:t>, vedlegg.json</w:t>
+      </w:r>
+      <w:r>
+        <w:rPr>
+          <w:rFonts w:ascii="Arial" w:hAnsi="Arial" w:eastAsia="Times New Roman" w:cs="Arial"/>
+          <w:color w:val="000000" w:themeColor="text1" w:themeTint="FF" w:themeShade="FF"/>
+          <w:lang w:eastAsia="nb-NO"/>
+        </w:rPr>
+        <w:t>. R</w:t>
+      </w:r>
+      <w:r>
+        <w:rPr>
+          <w:rFonts w:ascii="Arial" w:hAnsi="Arial" w:eastAsia="Times New Roman" w:cs="Arial"/>
+          <w:color w:val="000000" w:themeColor="text1" w:themeTint="FF" w:themeShade="FF"/>
+          <w:lang w:eastAsia="nb-NO"/>
+        </w:rPr>
+        <w:t xml:space="preserve">esten er vedlegg til søknaden som er lastet opp av </w:t>
+      </w:r>
+      <w:proofErr w:type="gramStart"/>
+      <w:r>
+        <w:rPr>
+          <w:rFonts w:ascii="Arial" w:hAnsi="Arial" w:eastAsia="Times New Roman" w:cs="Arial"/>
+          <w:color w:val="000000" w:themeColor="text1" w:themeTint="FF" w:themeShade="FF"/>
+          <w:lang w:eastAsia="nb-NO"/>
+        </w:rPr>
+        <w:t>søker</w:t>
+      </w:r>
+      <w:proofErr w:type="gramEnd"/>
+      <w:r>
+        <w:rPr>
+          <w:rFonts w:ascii="Arial" w:hAnsi="Arial" w:eastAsia="Times New Roman" w:cs="Arial"/>
+          <w:color w:val="000000" w:themeColor="text1" w:themeTint="FF" w:themeShade="FF"/>
+          <w:lang w:eastAsia="nb-NO"/>
+        </w:rPr>
+        <w:t>.</w:t>
+      </w:r>
+    </w:p>
+    <w:p>
+      <w:pPr>
+        <w:pStyle w:val="Normal"/>
+        <w:spacing w:after="0" w:line="240" w:lineRule="auto"/>
+        <w:ind w:left="0"/>
+        <w:rPr>
+          <w:rFonts w:ascii="Arial" w:hAnsi="Arial" w:eastAsia="Times New Roman" w:cs="Arial"/>
+          <w:color w:val="000000" w:themeColor="text1" w:themeTint="FF" w:themeShade="FF"/>
+          <w:lang w:eastAsia="nb-NO"/>
+        </w:rPr>
+      </w:pPr>
     </w:p>
     <w:p>
       <w:r>

</xml_diff>

<commit_message>
Presisering av fiks platformen
</commit_message>
<xml_diff>
--- a/static/Aktivering_av_Digisos_for_manuell_nedlasting_via_svarInn.docx
+++ b/static/Aktivering_av_Digisos_for_manuell_nedlasting_via_svarInn.docx
@@ -2137,10 +2137,10 @@
       </w:r>
       <w:r>
         <w:drawing>
-          <wp:inline wp14:editId="19037542" wp14:anchorId="1187A38A">
+          <wp:inline wp14:editId="470C6E36" wp14:anchorId="1187A38A">
             <wp:extent cx="5760720" cy="4939031"/>
             <wp:effectExtent l="0" t="0" r="0" b="0"/>
-            <wp:docPr id="1360947908" name="Bilde 1" title=""/>
+            <wp:docPr id="597623448" name="Bilde 1" title=""/>
             <wp:cNvGraphicFramePr>
               <a:graphicFrameLocks noChangeAspect="1"/>
             </wp:cNvGraphicFramePr>
@@ -2152,7 +2152,7 @@
                     <pic:cNvPicPr/>
                   </pic:nvPicPr>
                   <pic:blipFill>
-                    <a:blip r:embed="R92e2fdfcaf424fad">
+                    <a:blip r:embed="Ref78ffccb8f24dcf">
                       <a:extLst xmlns:a="http://schemas.openxmlformats.org/drawingml/2006/main">
                         <a:ext uri="{28A0092B-C50C-407E-A947-70E740481C1C}">
                           <a14:useLocalDpi xmlns:a14="http://schemas.microsoft.com/office/drawing/2010/main" val="0"/>
@@ -2571,7 +2571,7 @@
           <w:color w:val="000000" w:themeColor="text1" w:themeTint="FF" w:themeShade="FF"/>
           <w:lang w:eastAsia="nb-NO"/>
         </w:rPr>
-        <w:t xml:space="preserve"> (sjølve søknaden) </w:t>
+        <w:t xml:space="preserve"> (sjølve søknaden)</w:t>
       </w:r>
       <w:r>
         <w:rPr>
@@ -2579,7 +2579,7 @@
           <w:color w:val="000000" w:themeColor="text1" w:themeTint="FF" w:themeShade="FF"/>
           <w:lang w:eastAsia="nb-NO"/>
         </w:rPr>
-        <w:t>og Soknad-j</w:t>
+        <w:t>, ettersendelse.pdf(for ettersendelser) og</w:t>
       </w:r>
       <w:r>
         <w:rPr>
@@ -2587,8 +2587,72 @@
           <w:color w:val="000000" w:themeColor="text1" w:themeTint="FF" w:themeShade="FF"/>
           <w:lang w:eastAsia="nb-NO"/>
         </w:rPr>
+        <w:t xml:space="preserve"> Soknad-j</w:t>
+      </w:r>
+      <w:r>
+        <w:rPr>
+          <w:rFonts w:ascii="Arial" w:hAnsi="Arial" w:eastAsia="Times New Roman" w:cs="Arial"/>
+          <w:color w:val="000000" w:themeColor="text1" w:themeTint="FF" w:themeShade="FF"/>
+          <w:lang w:eastAsia="nb-NO"/>
+        </w:rPr>
         <w:t>uridisk.</w:t>
       </w:r>
+      <w:r>
+        <w:rPr>
+          <w:rFonts w:ascii="Arial" w:hAnsi="Arial" w:eastAsia="Times New Roman" w:cs="Arial"/>
+          <w:color w:val="000000" w:themeColor="text1" w:themeTint="FF" w:themeShade="FF"/>
+          <w:lang w:eastAsia="nb-NO"/>
+        </w:rPr>
+        <w:t>pdf</w:t>
+      </w:r>
+      <w:r>
+        <w:rPr>
+          <w:rFonts w:ascii="Arial" w:hAnsi="Arial" w:eastAsia="Times New Roman" w:cs="Arial"/>
+          <w:color w:val="000000" w:themeColor="text1" w:themeTint="FF" w:themeShade="FF"/>
+          <w:lang w:eastAsia="nb-NO"/>
+        </w:rPr>
+        <w:t xml:space="preserve"> samt </w:t>
+      </w:r>
+      <w:r>
+        <w:rPr>
+          <w:rFonts w:ascii="Arial" w:hAnsi="Arial" w:eastAsia="Times New Roman" w:cs="Arial"/>
+          <w:color w:val="000000" w:themeColor="text1" w:themeTint="FF" w:themeShade="FF"/>
+          <w:lang w:eastAsia="nb-NO"/>
+        </w:rPr>
+        <w:t xml:space="preserve">filer </w:t>
+      </w:r>
+      <w:r>
+        <w:rPr>
+          <w:rFonts w:ascii="Arial" w:hAnsi="Arial" w:eastAsia="Times New Roman" w:cs="Arial"/>
+          <w:color w:val="000000" w:themeColor="text1" w:themeTint="FF" w:themeShade="FF"/>
+          <w:lang w:eastAsia="nb-NO"/>
+        </w:rPr>
+        <w:t xml:space="preserve">som </w:t>
+      </w:r>
+      <w:r>
+        <w:rPr>
+          <w:rFonts w:ascii="Arial" w:hAnsi="Arial" w:eastAsia="Times New Roman" w:cs="Arial"/>
+          <w:color w:val="000000" w:themeColor="text1" w:themeTint="FF" w:themeShade="FF"/>
+          <w:lang w:eastAsia="nb-NO"/>
+        </w:rPr>
+        <w:t xml:space="preserve">brukes for maskinell import og </w:t>
+      </w:r>
+      <w:r>
+        <w:rPr>
+          <w:rFonts w:ascii="Arial" w:hAnsi="Arial" w:eastAsia="Times New Roman" w:cs="Arial"/>
+          <w:color w:val="000000" w:themeColor="text1" w:themeTint="FF" w:themeShade="FF"/>
+          <w:lang w:eastAsia="nb-NO"/>
+        </w:rPr>
+        <w:t>k</w:t>
+      </w:r>
+      <w:r>
+        <w:rPr>
+          <w:rFonts w:ascii="Arial" w:hAnsi="Arial" w:eastAsia="Times New Roman" w:cs="Arial"/>
+          <w:color w:val="000000" w:themeColor="text1" w:themeTint="FF" w:themeShade="FF"/>
+          <w:lang w:eastAsia="nb-NO"/>
+        </w:rPr>
+        <w:t xml:space="preserve">an ignoreres: </w:t>
+      </w:r>
       <w:proofErr w:type="spellStart"/>
       <w:r>
         <w:rPr>
@@ -2596,7 +2660,7 @@
           <w:color w:val="000000" w:themeColor="text1" w:themeTint="FF" w:themeShade="FF"/>
           <w:lang w:eastAsia="nb-NO"/>
         </w:rPr>
-        <w:t>pdf</w:t>
+        <w:t>forsendelseMetadata</w:t>
       </w:r>
       <w:proofErr w:type="spellEnd"/>
       <w:r>
@@ -2605,7 +2669,7 @@
           <w:color w:val="000000" w:themeColor="text1" w:themeTint="FF" w:themeShade="FF"/>
           <w:lang w:eastAsia="nb-NO"/>
         </w:rPr>
-        <w:t xml:space="preserve"> samt </w:t>
+        <w:t>.</w:t>
       </w:r>
       <w:r>
         <w:rPr>
@@ -2613,7 +2677,7 @@
           <w:color w:val="000000" w:themeColor="text1" w:themeTint="FF" w:themeShade="FF"/>
           <w:lang w:eastAsia="nb-NO"/>
         </w:rPr>
-        <w:t xml:space="preserve">filer </w:t>
+        <w:t>json</w:t>
       </w:r>
       <w:r>
         <w:rPr>
@@ -2621,15 +2685,25 @@
           <w:color w:val="000000" w:themeColor="text1" w:themeTint="FF" w:themeShade="FF"/>
           <w:lang w:eastAsia="nb-NO"/>
         </w:rPr>
-        <w:t xml:space="preserve">som </w:t>
-      </w:r>
+        <w:t xml:space="preserve">, </w:t>
+      </w:r>
+      <w:proofErr w:type="spellStart"/>
       <w:r>
         <w:rPr>
           <w:rFonts w:ascii="Arial" w:hAnsi="Arial" w:eastAsia="Times New Roman" w:cs="Arial"/>
           <w:color w:val="000000" w:themeColor="text1" w:themeTint="FF" w:themeShade="FF"/>
           <w:lang w:eastAsia="nb-NO"/>
         </w:rPr>
-        <w:t xml:space="preserve">brukes for maskinell import og an ignoreres: </w:t>
+        <w:t>soknad.json</w:t>
+      </w:r>
+      <w:proofErr w:type="spellEnd"/>
+      <w:r>
+        <w:rPr>
+          <w:rFonts w:ascii="Arial" w:hAnsi="Arial" w:eastAsia="Times New Roman" w:cs="Arial"/>
+          <w:color w:val="000000" w:themeColor="text1" w:themeTint="FF" w:themeShade="FF"/>
+          <w:lang w:eastAsia="nb-NO"/>
+        </w:rPr>
+        <w:t xml:space="preserve">, </w:t>
       </w:r>
       <w:proofErr w:type="spellStart"/>
       <w:r>
@@ -2638,53 +2712,9 @@
           <w:color w:val="000000" w:themeColor="text1" w:themeTint="FF" w:themeShade="FF"/>
           <w:lang w:eastAsia="nb-NO"/>
         </w:rPr>
-        <w:t>forsendelseMetadata</w:t>
+        <w:t>vedlegg.json</w:t>
       </w:r>
       <w:proofErr w:type="spellEnd"/>
-      <w:r>
-        <w:rPr>
-          <w:rFonts w:ascii="Arial" w:hAnsi="Arial" w:eastAsia="Times New Roman" w:cs="Arial"/>
-          <w:color w:val="000000" w:themeColor="text1" w:themeTint="FF" w:themeShade="FF"/>
-          <w:lang w:eastAsia="nb-NO"/>
-        </w:rPr>
-        <w:t>.</w:t>
-      </w:r>
-      <w:proofErr w:type="spellStart"/>
-      <w:r>
-        <w:rPr>
-          <w:rFonts w:ascii="Arial" w:hAnsi="Arial" w:eastAsia="Times New Roman" w:cs="Arial"/>
-          <w:color w:val="000000" w:themeColor="text1" w:themeTint="FF" w:themeShade="FF"/>
-          <w:lang w:eastAsia="nb-NO"/>
-        </w:rPr>
-        <w:t>json</w:t>
-      </w:r>
-      <w:proofErr w:type="spellEnd"/>
-      <w:r>
-        <w:rPr>
-          <w:rFonts w:ascii="Arial" w:hAnsi="Arial" w:eastAsia="Times New Roman" w:cs="Arial"/>
-          <w:color w:val="000000" w:themeColor="text1" w:themeTint="FF" w:themeShade="FF"/>
-          <w:lang w:eastAsia="nb-NO"/>
-        </w:rPr>
-        <w:t xml:space="preserve">, </w:t>
-      </w:r>
-      <w:proofErr w:type="spellStart"/>
-      <w:r>
-        <w:rPr>
-          <w:rFonts w:ascii="Arial" w:hAnsi="Arial" w:eastAsia="Times New Roman" w:cs="Arial"/>
-          <w:color w:val="000000" w:themeColor="text1" w:themeTint="FF" w:themeShade="FF"/>
-          <w:lang w:eastAsia="nb-NO"/>
-        </w:rPr>
-        <w:t>soknad.json</w:t>
-      </w:r>
-      <w:proofErr w:type="spellEnd"/>
-      <w:r>
-        <w:rPr>
-          <w:rFonts w:ascii="Arial" w:hAnsi="Arial" w:eastAsia="Times New Roman" w:cs="Arial"/>
-          <w:color w:val="000000" w:themeColor="text1" w:themeTint="FF" w:themeShade="FF"/>
-          <w:lang w:eastAsia="nb-NO"/>
-        </w:rPr>
-        <w:t>, vedlegg.json</w:t>
-      </w:r>
       <w:r>
         <w:rPr>
           <w:rFonts w:ascii="Arial" w:hAnsi="Arial" w:eastAsia="Times New Roman" w:cs="Arial"/>
@@ -2801,16 +2831,16 @@
     <w:p>
       <w:pPr>
         <w:rPr>
-          <w:rFonts w:cstheme="minorHAnsi"/>
+          <w:rFonts w:cs="Calibri" w:cstheme="minorAscii"/>
           <w:sz w:val="28"/>
           <w:szCs w:val="28"/>
         </w:rPr>
       </w:pPr>
       <w:r>
         <w:rPr>
-          <w:rFonts w:eastAsia="Calibri" w:cstheme="minorHAnsi"/>
-          <w:b/>
-          <w:bCs/>
+          <w:rFonts w:eastAsia="Calibri" w:cs="Calibri" w:cstheme="minorAscii"/>
+          <w:b w:val="1"/>
+          <w:bCs w:val="1"/>
           <w:sz w:val="28"/>
           <w:szCs w:val="28"/>
         </w:rPr>
@@ -2818,9 +2848,41 @@
       </w:r>
       <w:r>
         <w:rPr>
-          <w:rFonts w:eastAsia="Calibri" w:cstheme="minorHAnsi"/>
-          <w:b/>
-          <w:bCs/>
+          <w:rFonts w:eastAsia="Calibri" w:cs="Calibri" w:cstheme="minorAscii"/>
+          <w:b w:val="1"/>
+          <w:bCs w:val="1"/>
+          <w:sz w:val="28"/>
+          <w:szCs w:val="28"/>
+        </w:rPr>
+        <w:t xml:space="preserve">, de som kun bruker </w:t>
+      </w:r>
+      <w:proofErr w:type="spellStart"/>
+      <w:r>
+        <w:rPr>
+          <w:rFonts w:eastAsia="Calibri" w:cs="Calibri" w:cstheme="minorAscii"/>
+          <w:b w:val="1"/>
+          <w:bCs w:val="1"/>
+          <w:sz w:val="28"/>
+          <w:szCs w:val="28"/>
+        </w:rPr>
+        <w:t>SvarUt</w:t>
+      </w:r>
+      <w:proofErr w:type="spellEnd"/>
+      <w:r>
+        <w:rPr>
+          <w:rFonts w:eastAsia="Calibri" w:cs="Calibri" w:cstheme="minorAscii"/>
+          <w:b w:val="1"/>
+          <w:bCs w:val="1"/>
+          <w:sz w:val="28"/>
+          <w:szCs w:val="28"/>
+        </w:rPr>
+        <w:t xml:space="preserve"> må fylle ut dette.</w:t>
+      </w:r>
+      <w:r>
+        <w:rPr>
+          <w:rFonts w:eastAsia="Calibri" w:cs="Calibri" w:cstheme="minorAscii"/>
+          <w:b w:val="1"/>
+          <w:bCs w:val="1"/>
           <w:color w:val="D13438"/>
           <w:sz w:val="28"/>
           <w:szCs w:val="28"/>
@@ -2830,9 +2892,9 @@
       </w:r>
       <w:r>
         <w:rPr>
-          <w:rFonts w:eastAsia="Calibri" w:cstheme="minorHAnsi"/>
-          <w:b/>
-          <w:bCs/>
+          <w:rFonts w:eastAsia="Calibri" w:cs="Calibri" w:cstheme="minorAscii"/>
+          <w:b w:val="1"/>
+          <w:bCs w:val="1"/>
           <w:sz w:val="28"/>
           <w:szCs w:val="28"/>
         </w:rPr>
@@ -2841,9 +2903,9 @@
       <w:proofErr w:type="spellStart"/>
       <w:r>
         <w:rPr>
-          <w:rFonts w:eastAsia="Calibri" w:cstheme="minorHAnsi"/>
-          <w:b/>
-          <w:bCs/>
+          <w:rFonts w:eastAsia="Calibri" w:cs="Calibri" w:cstheme="minorAscii"/>
+          <w:b w:val="1"/>
+          <w:bCs w:val="1"/>
           <w:sz w:val="28"/>
           <w:szCs w:val="28"/>
         </w:rPr>
@@ -2852,9 +2914,9 @@
       <w:proofErr w:type="spellEnd"/>
       <w:r>
         <w:rPr>
-          <w:rFonts w:eastAsia="Calibri" w:cstheme="minorHAnsi"/>
-          <w:b/>
-          <w:bCs/>
+          <w:rFonts w:eastAsia="Calibri" w:cs="Calibri" w:cstheme="minorAscii"/>
+          <w:b w:val="1"/>
+          <w:bCs w:val="1"/>
           <w:sz w:val="28"/>
           <w:szCs w:val="28"/>
         </w:rPr>
@@ -2862,9 +2924,9 @@
       </w:r>
       <w:r>
         <w:rPr>
-          <w:rFonts w:eastAsia="Times New Roman" w:cstheme="minorHAnsi"/>
-          <w:b/>
-          <w:bCs/>
+          <w:rFonts w:eastAsia="Times New Roman" w:cs="Calibri" w:cstheme="minorAscii"/>
+          <w:b w:val="1"/>
+          <w:bCs w:val="1"/>
           <w:sz w:val="28"/>
           <w:szCs w:val="28"/>
         </w:rPr>
@@ -2872,7 +2934,7 @@
       </w:r>
       <w:r>
         <w:rPr>
-          <w:rFonts w:eastAsia="Calibri" w:cstheme="minorHAnsi"/>
+          <w:rFonts w:eastAsia="Calibri" w:cs="Calibri" w:cstheme="minorAscii"/>
           <w:sz w:val="28"/>
           <w:szCs w:val="28"/>
         </w:rPr>
@@ -4619,14 +4681,24 @@
                 <w:sz w:val="24"/>
                 <w:szCs w:val="24"/>
               </w:rPr>
-              <w:t xml:space="preserve"> og telefonummer</w:t>
-            </w:r>
+              <w:t xml:space="preserve"> og </w:t>
+            </w:r>
+            <w:proofErr w:type="spellStart"/>
             <w:r>
               <w:rPr>
                 <w:rFonts w:eastAsia="Times New Roman" w:cs="Calibri" w:cstheme="minorAscii"/>
                 <w:sz w:val="24"/>
                 <w:szCs w:val="24"/>
               </w:rPr>
+              <w:t>telefonummer</w:t>
+            </w:r>
+            <w:proofErr w:type="spellEnd"/>
+            <w:r>
+              <w:rPr>
+                <w:rFonts w:eastAsia="Times New Roman" w:cs="Calibri" w:cstheme="minorAscii"/>
+                <w:sz w:val="24"/>
+                <w:szCs w:val="24"/>
+              </w:rPr>
               <w:t xml:space="preserve"> på person som skal laste ned søknadene. OBS! Denne personen må ha post/arkiv-rollen i </w:t>
             </w:r>
             <w:proofErr w:type="spellStart"/>
@@ -4653,7 +4725,23 @@
                 <w:sz w:val="24"/>
                 <w:szCs w:val="24"/>
               </w:rPr>
-              <w:t xml:space="preserve">til organisasjonsnummeret til NAV-avdelingen </w:t>
+              <w:t xml:space="preserve">til organisasjonsnummeret til </w:t>
+            </w:r>
+            <w:r>
+              <w:rPr>
+                <w:rFonts w:eastAsia="Times New Roman" w:cs="Calibri" w:cstheme="minorAscii"/>
+                <w:sz w:val="24"/>
+                <w:szCs w:val="24"/>
+              </w:rPr>
+              <w:t xml:space="preserve">kommunal </w:t>
+            </w:r>
+            <w:r>
+              <w:rPr>
+                <w:rFonts w:eastAsia="Times New Roman" w:cs="Calibri" w:cstheme="minorAscii"/>
+                <w:sz w:val="24"/>
+                <w:szCs w:val="24"/>
+              </w:rPr>
+              <w:t xml:space="preserve">NAV-avdelingen </w:t>
             </w:r>
             <w:r>
               <w:rPr>

</xml_diff>

<commit_message>
Ny versjon av aktivering
</commit_message>
<xml_diff>
--- a/static/Aktivering_av_Digisos_for_manuell_nedlasting_via_svarInn.docx
+++ b/static/Aktivering_av_Digisos_for_manuell_nedlasting_via_svarInn.docx
@@ -2137,10 +2137,10 @@
       </w:r>
       <w:r>
         <w:drawing>
-          <wp:inline wp14:editId="470C6E36" wp14:anchorId="1187A38A">
+          <wp:inline wp14:editId="54F2F632" wp14:anchorId="1187A38A">
             <wp:extent cx="5760720" cy="4939031"/>
             <wp:effectExtent l="0" t="0" r="0" b="0"/>
-            <wp:docPr id="597623448" name="Bilde 1" title=""/>
+            <wp:docPr id="1270676432" name="Bilde 1" title=""/>
             <wp:cNvGraphicFramePr>
               <a:graphicFrameLocks noChangeAspect="1"/>
             </wp:cNvGraphicFramePr>
@@ -2152,7 +2152,7 @@
                     <pic:cNvPicPr/>
                   </pic:nvPicPr>
                   <pic:blipFill>
-                    <a:blip r:embed="Ref78ffccb8f24dcf">
+                    <a:blip r:embed="R2d06f6ce4ff44c27">
                       <a:extLst xmlns:a="http://schemas.openxmlformats.org/drawingml/2006/main">
                         <a:ext uri="{28A0092B-C50C-407E-A947-70E740481C1C}">
                           <a14:useLocalDpi xmlns:a14="http://schemas.microsoft.com/office/drawing/2010/main" val="0"/>
@@ -3181,14 +3181,14 @@
           <w:p>
             <w:pPr>
               <w:rPr>
-                <w:rFonts w:cstheme="minorHAnsi"/>
+                <w:rFonts w:cs="Calibri" w:cstheme="minorAscii"/>
                 <w:sz w:val="24"/>
                 <w:szCs w:val="24"/>
               </w:rPr>
             </w:pPr>
             <w:r>
               <w:rPr>
-                <w:rFonts w:eastAsia="Calibri" w:cstheme="minorHAnsi"/>
+                <w:rFonts w:eastAsia="Calibri" w:cs="Calibri" w:cstheme="minorAscii"/>
                 <w:sz w:val="24"/>
                 <w:szCs w:val="24"/>
               </w:rPr>
@@ -3196,7 +3196,7 @@
             </w:r>
             <w:r>
               <w:rPr>
-                <w:rFonts w:eastAsia="Times New Roman" w:cstheme="minorHAnsi"/>
+                <w:rFonts w:eastAsia="Times New Roman" w:cs="Calibri" w:cstheme="minorAscii"/>
                 <w:sz w:val="24"/>
                 <w:szCs w:val="24"/>
               </w:rPr>
@@ -3204,11 +3204,19 @@
             </w:r>
             <w:r>
               <w:rPr>
-                <w:rFonts w:eastAsia="Calibri" w:cstheme="minorHAnsi"/>
+                <w:rFonts w:eastAsia="Calibri" w:cs="Calibri" w:cstheme="minorAscii"/>
                 <w:sz w:val="24"/>
                 <w:szCs w:val="24"/>
               </w:rPr>
               <w:t xml:space="preserve"> </w:t>
+            </w:r>
+            <w:r>
+              <w:rPr>
+                <w:rFonts w:eastAsia="Calibri" w:cs="Calibri" w:cstheme="minorAscii"/>
+                <w:sz w:val="24"/>
+                <w:szCs w:val="24"/>
+              </w:rPr>
+              <w:t xml:space="preserve"> generelt til kommunen (IKKE NAV)</w:t>
             </w:r>
           </w:p>
           <w:p>

</xml_diff>

<commit_message>
Ny versjon av skjema
</commit_message>
<xml_diff>
--- a/static/Aktivering_av_Digisos_for_manuell_nedlasting_via_svarInn.docx
+++ b/static/Aktivering_av_Digisos_for_manuell_nedlasting_via_svarInn.docx
@@ -15,66 +15,38 @@
       <w:r>
         <w:rPr>
           <w:rFonts w:ascii="Arial" w:hAnsi="Arial" w:eastAsia="Times New Roman" w:cs="Arial"/>
-          <w:b/>
-          <w:bCs/>
-          <w:color w:val="000000"/>
+          <w:b w:val="1"/>
+          <w:bCs w:val="1"/>
+          <w:color w:val="000000" w:themeColor="text1" w:themeTint="FF" w:themeShade="FF"/>
           <w:sz w:val="48"/>
           <w:szCs w:val="48"/>
           <w:lang w:eastAsia="nb-NO"/>
         </w:rPr>
-        <w:t xml:space="preserve">Aktivering av Digisos for manuell </w:t>
-      </w:r>
-      <w:proofErr w:type="spellStart"/>
-      <w:r>
-        <w:rPr>
-          <w:rFonts w:ascii="Arial" w:hAnsi="Arial" w:eastAsia="Times New Roman" w:cs="Arial"/>
-          <w:b/>
-          <w:bCs/>
-          <w:color w:val="000000"/>
+        <w:t>Aktivering av Digisos</w:t>
+      </w:r>
+      <w:r>
+        <w:rPr>
+          <w:rFonts w:ascii="Arial" w:hAnsi="Arial" w:eastAsia="Times New Roman" w:cs="Arial"/>
+          <w:b w:val="1"/>
+          <w:bCs w:val="1"/>
+          <w:color w:val="000000" w:themeColor="text1" w:themeTint="FF" w:themeShade="FF"/>
           <w:sz w:val="48"/>
           <w:szCs w:val="48"/>
           <w:lang w:eastAsia="nb-NO"/>
         </w:rPr>
-        <w:t>nedlasting</w:t>
-      </w:r>
-      <w:proofErr w:type="spellEnd"/>
-      <w:r>
-        <w:rPr>
-          <w:rFonts w:ascii="Arial" w:hAnsi="Arial" w:eastAsia="Times New Roman" w:cs="Arial"/>
-          <w:b/>
-          <w:bCs/>
-          <w:color w:val="000000"/>
+        <w:t>.</w:t>
+      </w:r>
+      <w:r>
+        <w:rPr>
+          <w:rFonts w:ascii="Arial" w:hAnsi="Arial" w:eastAsia="Times New Roman" w:cs="Arial"/>
+          <w:b w:val="1"/>
+          <w:bCs w:val="1"/>
+          <w:color w:val="000000" w:themeColor="text1" w:themeTint="FF" w:themeShade="FF"/>
           <w:sz w:val="48"/>
           <w:szCs w:val="48"/>
           <w:lang w:eastAsia="nb-NO"/>
         </w:rPr>
-        <w:t xml:space="preserve"> via </w:t>
-      </w:r>
-      <w:proofErr w:type="spellStart"/>
-      <w:r>
-        <w:rPr>
-          <w:rFonts w:ascii="Arial" w:hAnsi="Arial" w:eastAsia="Times New Roman" w:cs="Arial"/>
-          <w:b/>
-          <w:bCs/>
-          <w:color w:val="000000"/>
-          <w:sz w:val="48"/>
-          <w:szCs w:val="48"/>
-          <w:lang w:eastAsia="nb-NO"/>
-        </w:rPr>
-        <w:t>SvarInn</w:t>
-      </w:r>
-      <w:proofErr w:type="spellEnd"/>
-      <w:r>
-        <w:rPr>
-          <w:rFonts w:ascii="Arial" w:hAnsi="Arial" w:eastAsia="Times New Roman" w:cs="Arial"/>
-          <w:b/>
-          <w:bCs/>
-          <w:color w:val="000000"/>
-          <w:sz w:val="48"/>
-          <w:szCs w:val="48"/>
-          <w:lang w:eastAsia="nb-NO"/>
-        </w:rPr>
-        <w:t>.</w:t>
+        <w:t xml:space="preserve"> </w:t>
       </w:r>
     </w:p>
     <w:p>
@@ -101,7 +73,7 @@
       <w:r>
         <w:rPr>
           <w:rFonts w:ascii="Arial" w:hAnsi="Arial" w:eastAsia="Times New Roman" w:cs="Arial"/>
-          <w:color w:val="000000" w:themeColor="text1"/>
+          <w:color w:val="000000" w:themeColor="text1" w:themeTint="FF" w:themeShade="FF"/>
           <w:lang w:eastAsia="nb-NO"/>
         </w:rPr>
         <w:t xml:space="preserve">På grunn av økt mengde søknader om økonomisk sosialhjelp </w:t>
@@ -109,7 +81,7 @@
       <w:r>
         <w:rPr>
           <w:rFonts w:ascii="Arial" w:hAnsi="Arial" w:eastAsia="Times New Roman" w:cs="Arial"/>
-          <w:color w:val="000000" w:themeColor="text1"/>
+          <w:color w:val="000000" w:themeColor="text1" w:themeTint="FF" w:themeShade="FF"/>
           <w:lang w:eastAsia="nb-NO"/>
         </w:rPr>
         <w:t>KS, i samarbeid med NAV</w:t>
@@ -117,7 +89,7 @@
       <w:r>
         <w:rPr>
           <w:rFonts w:ascii="Arial" w:hAnsi="Arial" w:eastAsia="Times New Roman" w:cs="Arial"/>
-          <w:color w:val="000000" w:themeColor="text1"/>
+          <w:color w:val="000000" w:themeColor="text1" w:themeTint="FF" w:themeShade="FF"/>
           <w:lang w:eastAsia="nb-NO"/>
         </w:rPr>
         <w:t>,</w:t>
@@ -125,7 +97,7 @@
       <w:r>
         <w:rPr>
           <w:rFonts w:ascii="Arial" w:hAnsi="Arial" w:eastAsia="Times New Roman" w:cs="Arial"/>
-          <w:color w:val="000000" w:themeColor="text1"/>
+          <w:color w:val="000000" w:themeColor="text1" w:themeTint="FF" w:themeShade="FF"/>
           <w:lang w:eastAsia="nb-NO"/>
         </w:rPr>
         <w:t xml:space="preserve"> </w:t>
@@ -133,7 +105,7 @@
       <w:r>
         <w:rPr>
           <w:rFonts w:ascii="Arial" w:hAnsi="Arial" w:eastAsia="Times New Roman" w:cs="Arial"/>
-          <w:color w:val="000000" w:themeColor="text1"/>
+          <w:color w:val="000000" w:themeColor="text1" w:themeTint="FF" w:themeShade="FF"/>
           <w:lang w:eastAsia="nb-NO"/>
         </w:rPr>
         <w:t xml:space="preserve">valgt å tilby </w:t>
@@ -142,7 +114,7 @@
       <w:r>
         <w:rPr>
           <w:rFonts w:ascii="Arial" w:hAnsi="Arial" w:eastAsia="Times New Roman" w:cs="Arial"/>
-          <w:color w:val="000000" w:themeColor="text1"/>
+          <w:color w:val="000000" w:themeColor="text1" w:themeTint="FF" w:themeShade="FF"/>
           <w:lang w:eastAsia="nb-NO"/>
         </w:rPr>
         <w:t>nedlasting</w:t>
@@ -151,23 +123,33 @@
       <w:r>
         <w:rPr>
           <w:rFonts w:ascii="Arial" w:hAnsi="Arial" w:eastAsia="Times New Roman" w:cs="Arial"/>
-          <w:color w:val="000000" w:themeColor="text1"/>
+          <w:color w:val="000000" w:themeColor="text1" w:themeTint="FF" w:themeShade="FF"/>
           <w:lang w:eastAsia="nb-NO"/>
         </w:rPr>
         <w:t xml:space="preserve"> av </w:t>
       </w:r>
-      <w:r>
-        <w:rPr>
-          <w:rFonts w:ascii="Arial" w:hAnsi="Arial" w:eastAsia="Times New Roman" w:cs="Arial"/>
-          <w:color w:val="000000" w:themeColor="text1"/>
-          <w:lang w:eastAsia="nb-NO"/>
-        </w:rPr>
-        <w:t>Digisos-</w:t>
-      </w:r>
-      <w:r>
-        <w:rPr>
-          <w:rFonts w:ascii="Arial" w:hAnsi="Arial" w:eastAsia="Times New Roman" w:cs="Arial"/>
-          <w:color w:val="000000" w:themeColor="text1"/>
+      <w:proofErr w:type="spellStart"/>
+      <w:r>
+        <w:rPr>
+          <w:rFonts w:ascii="Arial" w:hAnsi="Arial" w:eastAsia="Times New Roman" w:cs="Arial"/>
+          <w:color w:val="000000" w:themeColor="text1" w:themeTint="FF" w:themeShade="FF"/>
+          <w:lang w:eastAsia="nb-NO"/>
+        </w:rPr>
+        <w:t>Digisos</w:t>
+      </w:r>
+      <w:proofErr w:type="spellEnd"/>
+      <w:r>
+        <w:rPr>
+          <w:rFonts w:ascii="Arial" w:hAnsi="Arial" w:eastAsia="Times New Roman" w:cs="Arial"/>
+          <w:color w:val="000000" w:themeColor="text1" w:themeTint="FF" w:themeShade="FF"/>
+          <w:lang w:eastAsia="nb-NO"/>
+        </w:rPr>
+        <w:t>-</w:t>
+      </w:r>
+      <w:r>
+        <w:rPr>
+          <w:rFonts w:ascii="Arial" w:hAnsi="Arial" w:eastAsia="Times New Roman" w:cs="Arial"/>
+          <w:color w:val="000000" w:themeColor="text1" w:themeTint="FF" w:themeShade="FF"/>
           <w:lang w:eastAsia="nb-NO"/>
         </w:rPr>
         <w:t xml:space="preserve">søknader via </w:t>
@@ -176,7 +158,7 @@
       <w:r>
         <w:rPr>
           <w:rFonts w:ascii="Arial" w:hAnsi="Arial" w:eastAsia="Times New Roman" w:cs="Arial"/>
-          <w:color w:val="000000" w:themeColor="text1"/>
+          <w:color w:val="000000" w:themeColor="text1" w:themeTint="FF" w:themeShade="FF"/>
           <w:lang w:eastAsia="nb-NO"/>
         </w:rPr>
         <w:t>SvarInn</w:t>
@@ -185,10 +167,44 @@
       <w:r>
         <w:rPr>
           <w:rFonts w:ascii="Arial" w:hAnsi="Arial" w:eastAsia="Times New Roman" w:cs="Arial"/>
-          <w:color w:val="000000" w:themeColor="text1"/>
-          <w:lang w:eastAsia="nb-NO"/>
-        </w:rPr>
-        <w:t xml:space="preserve"> manuelt mottak. </w:t>
+          <w:color w:val="000000" w:themeColor="text1" w:themeTint="FF" w:themeShade="FF"/>
+          <w:lang w:eastAsia="nb-NO"/>
+        </w:rPr>
+        <w:t xml:space="preserve"> manuelt mottak</w:t>
+      </w:r>
+      <w:r>
+        <w:rPr>
+          <w:rFonts w:ascii="Arial" w:hAnsi="Arial" w:eastAsia="Times New Roman" w:cs="Arial"/>
+          <w:color w:val="000000" w:themeColor="text1" w:themeTint="FF" w:themeShade="FF"/>
+          <w:lang w:eastAsia="nb-NO"/>
+        </w:rPr>
+        <w:t xml:space="preserve"> i </w:t>
+      </w:r>
+      <w:proofErr w:type="spellStart"/>
+      <w:r>
+        <w:rPr>
+          <w:rFonts w:ascii="Arial" w:hAnsi="Arial" w:eastAsia="Times New Roman" w:cs="Arial"/>
+          <w:color w:val="000000" w:themeColor="text1" w:themeTint="FF" w:themeShade="FF"/>
+          <w:lang w:eastAsia="nb-NO"/>
+        </w:rPr>
+        <w:t>tilegg</w:t>
+      </w:r>
+      <w:proofErr w:type="spellEnd"/>
+      <w:r>
+        <w:rPr>
+          <w:rFonts w:ascii="Arial" w:hAnsi="Arial" w:eastAsia="Times New Roman" w:cs="Arial"/>
+          <w:color w:val="000000" w:themeColor="text1" w:themeTint="FF" w:themeShade="FF"/>
+          <w:lang w:eastAsia="nb-NO"/>
+        </w:rPr>
+        <w:t xml:space="preserve"> til import i fagsystem</w:t>
+      </w:r>
+      <w:r>
+        <w:rPr>
+          <w:rFonts w:ascii="Arial" w:hAnsi="Arial" w:eastAsia="Times New Roman" w:cs="Arial"/>
+          <w:color w:val="000000" w:themeColor="text1" w:themeTint="FF" w:themeShade="FF"/>
+          <w:lang w:eastAsia="nb-NO"/>
+        </w:rPr>
+        <w:t>. </w:t>
       </w:r>
     </w:p>
     <w:p>
@@ -2137,10 +2153,10 @@
       </w:r>
       <w:r>
         <w:drawing>
-          <wp:inline wp14:editId="47ECDDA0" wp14:anchorId="1187A38A">
+          <wp:inline wp14:editId="4E8F6214" wp14:anchorId="1187A38A">
             <wp:extent cx="5760720" cy="4939031"/>
             <wp:effectExtent l="0" t="0" r="0" b="0"/>
-            <wp:docPr id="912565463" name="Bilde 1" title=""/>
+            <wp:docPr id="1317904099" name="Bilde 1" title=""/>
             <wp:cNvGraphicFramePr>
               <a:graphicFrameLocks noChangeAspect="1"/>
             </wp:cNvGraphicFramePr>
@@ -2152,7 +2168,7 @@
                     <pic:cNvPicPr/>
                   </pic:nvPicPr>
                   <pic:blipFill>
-                    <a:blip r:embed="R8bb26d2391af4a4d">
+                    <a:blip r:embed="R870b218d719c4e84">
                       <a:extLst xmlns:a="http://schemas.openxmlformats.org/drawingml/2006/main">
                         <a:ext uri="{28A0092B-C50C-407E-A947-70E740481C1C}">
                           <a14:useLocalDpi xmlns:a14="http://schemas.microsoft.com/office/drawing/2010/main" val="0"/>
@@ -4312,14 +4328,14 @@
           <w:p>
             <w:pPr>
               <w:rPr>
-                <w:rFonts w:cstheme="minorHAnsi"/>
+                <w:rFonts w:cs="Calibri" w:cstheme="minorAscii"/>
                 <w:sz w:val="24"/>
                 <w:szCs w:val="24"/>
               </w:rPr>
             </w:pPr>
             <w:r>
               <w:rPr>
-                <w:rFonts w:eastAsia="Calibri" w:cstheme="minorHAnsi"/>
+                <w:rFonts w:eastAsia="Calibri" w:cs="Calibri" w:cstheme="minorAscii"/>
                 <w:sz w:val="24"/>
                 <w:szCs w:val="24"/>
               </w:rPr>
@@ -4339,6 +4355,46 @@
               </w:rPr>
               <w:t xml:space="preserve"> </w:t>
             </w:r>
+          </w:p>
+        </w:tc>
+      </w:tr>
+      <w:tr>
+        <w:tc>
+          <w:tcPr>
+            <w:tcW w:w="4536" w:type="dxa"/>
+            <w:tcMar/>
+          </w:tcPr>
+          <w:p>
+            <w:pPr>
+              <w:pStyle w:val="Normal"/>
+              <w:rPr>
+                <w:rFonts w:eastAsia="Calibri" w:cs="Calibri" w:cstheme="minorAscii"/>
+                <w:sz w:val="24"/>
+                <w:szCs w:val="24"/>
+              </w:rPr>
+            </w:pPr>
+            <w:r>
+              <w:rPr>
+                <w:rFonts w:eastAsia="Calibri" w:cs="Calibri" w:cstheme="minorAscii"/>
+                <w:sz w:val="24"/>
+                <w:szCs w:val="24"/>
+              </w:rPr>
+              <w:t>Skal det i</w:t>
+            </w:r>
+          </w:p>
+        </w:tc>
+        <w:tc>
+          <w:tcPr>
+            <w:tcW w:w="4536" w:type="dxa"/>
+            <w:tcMar/>
+          </w:tcPr>
+          <w:p>
+            <w:pPr>
+              <w:pStyle w:val="Normal"/>
+              <w:rPr>
+                <w:rFonts w:ascii="Arial" w:hAnsi="Arial" w:eastAsia="Arial" w:cs="Arial"/>
+              </w:rPr>
+            </w:pPr>
           </w:p>
         </w:tc>
       </w:tr>

</xml_diff>